<commit_message>
iteration 1 qa presentation and organisation document
</commit_message>
<xml_diff>
--- a/iteration-1/team-organisation.docx
+++ b/iteration-1/team-organisation.docx
@@ -1,6 +1,6 @@
 
 <file path=word/document.xml><?xml version="1.0" encoding="utf-8"?>
-<w:document xmlns:wpc="http://schemas.microsoft.com/office/word/2010/wordprocessingCanvas" xmlns:cx="http://schemas.microsoft.com/office/drawing/2014/chartex" xmlns:cx1="http://schemas.microsoft.com/office/drawing/2015/9/8/chartex" xmlns:cx2="http://schemas.microsoft.com/office/drawing/2015/10/21/chartex" xmlns:cx3="http://schemas.microsoft.com/office/drawing/2016/5/9/chartex" xmlns:cx4="http://schemas.microsoft.com/office/drawing/2016/5/10/chartex" xmlns:cx5="http://schemas.microsoft.com/office/drawing/2016/5/11/chartex" xmlns:cx6="http://schemas.microsoft.com/office/drawing/2016/5/12/chartex" xmlns:cx7="http://schemas.microsoft.com/office/drawing/2016/5/13/chartex" xmlns:cx8="http://schemas.microsoft.com/office/drawing/2016/5/14/chartex" xmlns:mc="http://schemas.openxmlformats.org/markup-compatibility/2006" xmlns:aink="http://schemas.microsoft.com/office/drawing/2016/ink" xmlns:am3d="http://schemas.microsoft.com/office/drawing/2017/model3d" xmlns:o="urn:schemas-microsoft-com:office:office" xmlns:r="http://schemas.openxmlformats.org/officeDocument/2006/relationships" xmlns:m="http://schemas.openxmlformats.org/officeDocument/2006/math" xmlns:v="urn:schemas-microsoft-com:vml" xmlns:wp14="http://schemas.microsoft.com/office/word/2010/wordprocessingDrawing" xmlns:wp="http://schemas.openxmlformats.org/drawingml/2006/wordprocessingDrawing" xmlns:w10="urn:schemas-microsoft-com:office:word" xmlns:w="http://schemas.openxmlformats.org/wordprocessingml/2006/main" xmlns:w14="http://schemas.microsoft.com/office/word/2010/wordml" xmlns:w15="http://schemas.microsoft.com/office/word/2012/wordml" xmlns:w16cid="http://schemas.microsoft.com/office/word/2016/wordml/cid" xmlns:w16se="http://schemas.microsoft.com/office/word/2015/wordml/symex" xmlns:wpg="http://schemas.microsoft.com/office/word/2010/wordprocessingGroup" xmlns:wpi="http://schemas.microsoft.com/office/word/2010/wordprocessingInk" xmlns:wne="http://schemas.microsoft.com/office/word/2006/wordml" xmlns:wps="http://schemas.microsoft.com/office/word/2010/wordprocessingShape" mc:Ignorable="w14 w15 w16se w16cid wp14">
+<w:document xmlns:wpc="http://schemas.microsoft.com/office/word/2010/wordprocessingCanvas" xmlns:cx="http://schemas.microsoft.com/office/drawing/2014/chartex" xmlns:cx1="http://schemas.microsoft.com/office/drawing/2015/9/8/chartex" xmlns:mc="http://schemas.openxmlformats.org/markup-compatibility/2006" xmlns:o="urn:schemas-microsoft-com:office:office" xmlns:r="http://schemas.openxmlformats.org/officeDocument/2006/relationships" xmlns:m="http://schemas.openxmlformats.org/officeDocument/2006/math" xmlns:v="urn:schemas-microsoft-com:vml" xmlns:wp14="http://schemas.microsoft.com/office/word/2010/wordprocessingDrawing" xmlns:wp="http://schemas.openxmlformats.org/drawingml/2006/wordprocessingDrawing" xmlns:w10="urn:schemas-microsoft-com:office:word" xmlns:w="http://schemas.openxmlformats.org/wordprocessingml/2006/main" xmlns:w14="http://schemas.microsoft.com/office/word/2010/wordml" xmlns:w15="http://schemas.microsoft.com/office/word/2012/wordml" xmlns:w16se="http://schemas.microsoft.com/office/word/2015/wordml/symex" xmlns:wpg="http://schemas.microsoft.com/office/word/2010/wordprocessingGroup" xmlns:wpi="http://schemas.microsoft.com/office/word/2010/wordprocessingInk" xmlns:wne="http://schemas.microsoft.com/office/word/2006/wordml" xmlns:wps="http://schemas.microsoft.com/office/word/2010/wordprocessingShape" mc:Ignorable="w14 w15 w16se wp14">
   <w:body>
     <w:p>
       <w:pPr>
@@ -794,6 +794,13 @@
                 <w:lang w:val="bg-BG"/>
               </w:rPr>
             </w:pPr>
+            <w:r>
+              <w:rPr>
+                <w:rFonts w:ascii="Calibri" w:eastAsia="Calibri" w:hAnsi="Calibri" w:cs="Calibri"/>
+                <w:lang w:val="bg-BG"/>
+              </w:rPr>
+              <w:t>Пламена Георгиева</w:t>
+            </w:r>
             <w:bookmarkStart w:id="1" w:name="_GoBack"/>
             <w:bookmarkEnd w:id="1"/>
           </w:p>
@@ -934,7 +941,7 @@
 </file>
 
 <file path=word/styles.xml><?xml version="1.0" encoding="utf-8"?>
-<w:styles xmlns:mc="http://schemas.openxmlformats.org/markup-compatibility/2006" xmlns:r="http://schemas.openxmlformats.org/officeDocument/2006/relationships" xmlns:w="http://schemas.openxmlformats.org/wordprocessingml/2006/main" xmlns:w14="http://schemas.microsoft.com/office/word/2010/wordml" xmlns:w15="http://schemas.microsoft.com/office/word/2012/wordml" xmlns:w16cid="http://schemas.microsoft.com/office/word/2016/wordml/cid" xmlns:w16se="http://schemas.microsoft.com/office/word/2015/wordml/symex" mc:Ignorable="w14 w15 w16se w16cid">
+<w:styles xmlns:mc="http://schemas.openxmlformats.org/markup-compatibility/2006" xmlns:r="http://schemas.openxmlformats.org/officeDocument/2006/relationships" xmlns:w="http://schemas.openxmlformats.org/wordprocessingml/2006/main" xmlns:w14="http://schemas.microsoft.com/office/word/2010/wordml" xmlns:w15="http://schemas.microsoft.com/office/word/2012/wordml" xmlns:w16se="http://schemas.microsoft.com/office/word/2015/wordml/symex" mc:Ignorable="w14 w15 w16se">
   <w:docDefaults>
     <w:rPrDefault>
       <w:rPr>
@@ -950,7 +957,7 @@
       </w:pPr>
     </w:pPrDefault>
   </w:docDefaults>
-  <w:latentStyles w:defLockedState="0" w:defUIPriority="99" w:defSemiHidden="0" w:defUnhideWhenUsed="0" w:defQFormat="0" w:count="377">
+  <w:latentStyles w:defLockedState="0" w:defUIPriority="99" w:defSemiHidden="0" w:defUnhideWhenUsed="0" w:defQFormat="0" w:count="371">
     <w:lsdException w:name="Normal" w:uiPriority="0" w:qFormat="1"/>
     <w:lsdException w:name="heading 1" w:uiPriority="9" w:qFormat="1"/>
     <w:lsdException w:name="heading 2" w:semiHidden="1" w:uiPriority="9" w:unhideWhenUsed="1" w:qFormat="1"/>
@@ -1322,12 +1329,6 @@
     <w:lsdException w:name="List Table 5 Dark Accent 6" w:uiPriority="50"/>
     <w:lsdException w:name="List Table 6 Colorful Accent 6" w:uiPriority="51"/>
     <w:lsdException w:name="List Table 7 Colorful Accent 6" w:uiPriority="52"/>
-    <w:lsdException w:name="Mention" w:semiHidden="1" w:unhideWhenUsed="1"/>
-    <w:lsdException w:name="Smart Hyperlink" w:semiHidden="1" w:unhideWhenUsed="1"/>
-    <w:lsdException w:name="Hashtag" w:semiHidden="1" w:unhideWhenUsed="1"/>
-    <w:lsdException w:name="Unresolved Mention" w:semiHidden="1" w:unhideWhenUsed="1"/>
-    <w:lsdException w:name="Smart Link" w:semiHidden="1" w:unhideWhenUsed="1"/>
-    <w:lsdException w:name="Smart Link Error" w:semiHidden="1" w:unhideWhenUsed="1"/>
   </w:latentStyles>
   <w:style w:type="paragraph" w:default="1" w:styleId="Normal">
     <w:name w:val="Normal"/>

</xml_diff>

<commit_message>
Adding presentation for dev1 + updating organization document
</commit_message>
<xml_diff>
--- a/iteration-1/team-organisation.docx
+++ b/iteration-1/team-organisation.docx
@@ -1,6 +1,6 @@
 
 <file path=word/document.xml><?xml version="1.0" encoding="utf-8"?>
-<w:document xmlns:wpc="http://schemas.microsoft.com/office/word/2010/wordprocessingCanvas" xmlns:cx="http://schemas.microsoft.com/office/drawing/2014/chartex" xmlns:cx1="http://schemas.microsoft.com/office/drawing/2015/9/8/chartex" xmlns:mc="http://schemas.openxmlformats.org/markup-compatibility/2006" xmlns:o="urn:schemas-microsoft-com:office:office" xmlns:r="http://schemas.openxmlformats.org/officeDocument/2006/relationships" xmlns:m="http://schemas.openxmlformats.org/officeDocument/2006/math" xmlns:v="urn:schemas-microsoft-com:vml" xmlns:wp14="http://schemas.microsoft.com/office/word/2010/wordprocessingDrawing" xmlns:wp="http://schemas.openxmlformats.org/drawingml/2006/wordprocessingDrawing" xmlns:w10="urn:schemas-microsoft-com:office:word" xmlns:w="http://schemas.openxmlformats.org/wordprocessingml/2006/main" xmlns:w14="http://schemas.microsoft.com/office/word/2010/wordml" xmlns:w15="http://schemas.microsoft.com/office/word/2012/wordml" xmlns:w16se="http://schemas.microsoft.com/office/word/2015/wordml/symex" xmlns:wpg="http://schemas.microsoft.com/office/word/2010/wordprocessingGroup" xmlns:wpi="http://schemas.microsoft.com/office/word/2010/wordprocessingInk" xmlns:wne="http://schemas.microsoft.com/office/word/2006/wordml" xmlns:wps="http://schemas.microsoft.com/office/word/2010/wordprocessingShape" mc:Ignorable="w14 w15 w16se wp14">
+<w:document xmlns:wpc="http://schemas.microsoft.com/office/word/2010/wordprocessingCanvas" xmlns:cx="http://schemas.microsoft.com/office/drawing/2014/chartex" xmlns:cx1="http://schemas.microsoft.com/office/drawing/2015/9/8/chartex" xmlns:cx2="http://schemas.microsoft.com/office/drawing/2015/10/21/chartex" xmlns:cx3="http://schemas.microsoft.com/office/drawing/2016/5/9/chartex" xmlns:cx4="http://schemas.microsoft.com/office/drawing/2016/5/10/chartex" xmlns:cx5="http://schemas.microsoft.com/office/drawing/2016/5/11/chartex" xmlns:cx6="http://schemas.microsoft.com/office/drawing/2016/5/12/chartex" xmlns:cx7="http://schemas.microsoft.com/office/drawing/2016/5/13/chartex" xmlns:cx8="http://schemas.microsoft.com/office/drawing/2016/5/14/chartex" xmlns:mc="http://schemas.openxmlformats.org/markup-compatibility/2006" xmlns:aink="http://schemas.microsoft.com/office/drawing/2016/ink" xmlns:am3d="http://schemas.microsoft.com/office/drawing/2017/model3d" xmlns:o="urn:schemas-microsoft-com:office:office" xmlns:r="http://schemas.openxmlformats.org/officeDocument/2006/relationships" xmlns:m="http://schemas.openxmlformats.org/officeDocument/2006/math" xmlns:v="urn:schemas-microsoft-com:vml" xmlns:wp14="http://schemas.microsoft.com/office/word/2010/wordprocessingDrawing" xmlns:wp="http://schemas.openxmlformats.org/drawingml/2006/wordprocessingDrawing" xmlns:w10="urn:schemas-microsoft-com:office:word" xmlns:w="http://schemas.openxmlformats.org/wordprocessingml/2006/main" xmlns:w14="http://schemas.microsoft.com/office/word/2010/wordml" xmlns:w15="http://schemas.microsoft.com/office/word/2012/wordml" xmlns:w16cid="http://schemas.microsoft.com/office/word/2016/wordml/cid" xmlns:w16se="http://schemas.microsoft.com/office/word/2015/wordml/symex" xmlns:wpg="http://schemas.microsoft.com/office/word/2010/wordprocessingGroup" xmlns:wpi="http://schemas.microsoft.com/office/word/2010/wordprocessingInk" xmlns:wne="http://schemas.microsoft.com/office/word/2006/wordml" xmlns:wps="http://schemas.microsoft.com/office/word/2010/wordprocessingShape" mc:Ignorable="w14 w15 w16se w16cid wp14">
   <w:body>
     <w:p>
       <w:pPr>
@@ -9,19 +9,9 @@
       </w:pPr>
       <w:bookmarkStart w:id="0" w:name="_l21hxq2jmffa" w:colFirst="0" w:colLast="0"/>
       <w:bookmarkEnd w:id="0"/>
-      <w:proofErr w:type="spellStart"/>
       <w:r>
-        <w:t>Екипна</w:t>
+        <w:t>Екипна организация</w:t>
       </w:r>
-      <w:proofErr w:type="spellEnd"/>
-      <w:r>
-        <w:t xml:space="preserve"> </w:t>
-      </w:r>
-      <w:proofErr w:type="spellStart"/>
-      <w:r>
-        <w:t>организация</w:t>
-      </w:r>
-      <w:proofErr w:type="spellEnd"/>
     </w:p>
     <w:p/>
     <w:p>
@@ -31,145 +21,11 @@
           <w:rFonts w:ascii="Calibri" w:eastAsia="Calibri" w:hAnsi="Calibri" w:cs="Calibri"/>
         </w:rPr>
       </w:pPr>
-      <w:proofErr w:type="spellStart"/>
       <w:r>
         <w:rPr>
           <w:rFonts w:ascii="Calibri" w:eastAsia="Calibri" w:hAnsi="Calibri" w:cs="Calibri"/>
         </w:rPr>
-        <w:t>Този</w:t>
-      </w:r>
-      <w:proofErr w:type="spellEnd"/>
-      <w:r>
-        <w:rPr>
-          <w:rFonts w:ascii="Calibri" w:eastAsia="Calibri" w:hAnsi="Calibri" w:cs="Calibri"/>
-        </w:rPr>
-        <w:t xml:space="preserve"> </w:t>
-      </w:r>
-      <w:proofErr w:type="spellStart"/>
-      <w:r>
-        <w:rPr>
-          <w:rFonts w:ascii="Calibri" w:eastAsia="Calibri" w:hAnsi="Calibri" w:cs="Calibri"/>
-        </w:rPr>
-        <w:t>документ</w:t>
-      </w:r>
-      <w:proofErr w:type="spellEnd"/>
-      <w:r>
-        <w:rPr>
-          <w:rFonts w:ascii="Calibri" w:eastAsia="Calibri" w:hAnsi="Calibri" w:cs="Calibri"/>
-        </w:rPr>
-        <w:t xml:space="preserve">, </w:t>
-      </w:r>
-      <w:proofErr w:type="spellStart"/>
-      <w:r>
-        <w:rPr>
-          <w:rFonts w:ascii="Calibri" w:eastAsia="Calibri" w:hAnsi="Calibri" w:cs="Calibri"/>
-        </w:rPr>
-        <w:t>визуализира</w:t>
-      </w:r>
-      <w:proofErr w:type="spellEnd"/>
-      <w:r>
-        <w:rPr>
-          <w:rFonts w:ascii="Calibri" w:eastAsia="Calibri" w:hAnsi="Calibri" w:cs="Calibri"/>
-        </w:rPr>
-        <w:t xml:space="preserve"> </w:t>
-      </w:r>
-      <w:proofErr w:type="spellStart"/>
-      <w:r>
-        <w:rPr>
-          <w:rFonts w:ascii="Calibri" w:eastAsia="Calibri" w:hAnsi="Calibri" w:cs="Calibri"/>
-        </w:rPr>
-        <w:t>ролите</w:t>
-      </w:r>
-      <w:proofErr w:type="spellEnd"/>
-      <w:r>
-        <w:rPr>
-          <w:rFonts w:ascii="Calibri" w:eastAsia="Calibri" w:hAnsi="Calibri" w:cs="Calibri"/>
-        </w:rPr>
-        <w:t xml:space="preserve"> </w:t>
-      </w:r>
-      <w:proofErr w:type="spellStart"/>
-      <w:r>
-        <w:rPr>
-          <w:rFonts w:ascii="Calibri" w:eastAsia="Calibri" w:hAnsi="Calibri" w:cs="Calibri"/>
-        </w:rPr>
-        <w:t>на</w:t>
-      </w:r>
-      <w:proofErr w:type="spellEnd"/>
-      <w:r>
-        <w:rPr>
-          <w:rFonts w:ascii="Calibri" w:eastAsia="Calibri" w:hAnsi="Calibri" w:cs="Calibri"/>
-        </w:rPr>
-        <w:t xml:space="preserve"> </w:t>
-      </w:r>
-      <w:proofErr w:type="spellStart"/>
-      <w:r>
-        <w:rPr>
-          <w:rFonts w:ascii="Calibri" w:eastAsia="Calibri" w:hAnsi="Calibri" w:cs="Calibri"/>
-        </w:rPr>
-        <w:t>екипите</w:t>
-      </w:r>
-      <w:proofErr w:type="spellEnd"/>
-      <w:r>
-        <w:rPr>
-          <w:rFonts w:ascii="Calibri" w:eastAsia="Calibri" w:hAnsi="Calibri" w:cs="Calibri"/>
-        </w:rPr>
-        <w:t xml:space="preserve"> в </w:t>
-      </w:r>
-      <w:proofErr w:type="spellStart"/>
-      <w:r>
-        <w:rPr>
-          <w:rFonts w:ascii="Calibri" w:eastAsia="Calibri" w:hAnsi="Calibri" w:cs="Calibri"/>
-        </w:rPr>
-        <w:t>началото</w:t>
-      </w:r>
-      <w:proofErr w:type="spellEnd"/>
-      <w:r>
-        <w:rPr>
-          <w:rFonts w:ascii="Calibri" w:eastAsia="Calibri" w:hAnsi="Calibri" w:cs="Calibri"/>
-        </w:rPr>
-        <w:t xml:space="preserve"> </w:t>
-      </w:r>
-      <w:proofErr w:type="spellStart"/>
-      <w:r>
-        <w:rPr>
-          <w:rFonts w:ascii="Calibri" w:eastAsia="Calibri" w:hAnsi="Calibri" w:cs="Calibri"/>
-        </w:rPr>
-        <w:t>на</w:t>
-      </w:r>
-      <w:proofErr w:type="spellEnd"/>
-      <w:r>
-        <w:rPr>
-          <w:rFonts w:ascii="Calibri" w:eastAsia="Calibri" w:hAnsi="Calibri" w:cs="Calibri"/>
-        </w:rPr>
-        <w:t xml:space="preserve"> </w:t>
-      </w:r>
-      <w:proofErr w:type="spellStart"/>
-      <w:r>
-        <w:rPr>
-          <w:rFonts w:ascii="Calibri" w:eastAsia="Calibri" w:hAnsi="Calibri" w:cs="Calibri"/>
-        </w:rPr>
-        <w:t>текущата</w:t>
-      </w:r>
-      <w:proofErr w:type="spellEnd"/>
-      <w:r>
-        <w:rPr>
-          <w:rFonts w:ascii="Calibri" w:eastAsia="Calibri" w:hAnsi="Calibri" w:cs="Calibri"/>
-        </w:rPr>
-        <w:t xml:space="preserve"> </w:t>
-      </w:r>
-      <w:proofErr w:type="spellStart"/>
-      <w:r>
-        <w:rPr>
-          <w:rFonts w:ascii="Calibri" w:eastAsia="Calibri" w:hAnsi="Calibri" w:cs="Calibri"/>
-        </w:rPr>
-        <w:t>итерация</w:t>
-      </w:r>
-      <w:proofErr w:type="spellEnd"/>
-      <w:r>
-        <w:rPr>
-          <w:rFonts w:ascii="Calibri" w:eastAsia="Calibri" w:hAnsi="Calibri" w:cs="Calibri"/>
-        </w:rPr>
-        <w:t xml:space="preserve">. </w:t>
+        <w:t xml:space="preserve">Този документ, визуализира ролите на екипите в началото на текущата итерация. </w:t>
       </w:r>
     </w:p>
     <w:p>
@@ -179,173 +35,11 @@
           <w:rFonts w:ascii="Calibri" w:eastAsia="Calibri" w:hAnsi="Calibri" w:cs="Calibri"/>
         </w:rPr>
       </w:pPr>
-      <w:proofErr w:type="spellStart"/>
       <w:r>
         <w:rPr>
           <w:rFonts w:ascii="Calibri" w:eastAsia="Calibri" w:hAnsi="Calibri" w:cs="Calibri"/>
         </w:rPr>
-        <w:t>Моля</w:t>
-      </w:r>
-      <w:proofErr w:type="spellEnd"/>
-      <w:r>
-        <w:rPr>
-          <w:rFonts w:ascii="Calibri" w:eastAsia="Calibri" w:hAnsi="Calibri" w:cs="Calibri"/>
-        </w:rPr>
-        <w:t xml:space="preserve"> </w:t>
-      </w:r>
-      <w:proofErr w:type="spellStart"/>
-      <w:r>
-        <w:rPr>
-          <w:rFonts w:ascii="Calibri" w:eastAsia="Calibri" w:hAnsi="Calibri" w:cs="Calibri"/>
-        </w:rPr>
-        <w:t>попълнете</w:t>
-      </w:r>
-      <w:proofErr w:type="spellEnd"/>
-      <w:r>
-        <w:rPr>
-          <w:rFonts w:ascii="Calibri" w:eastAsia="Calibri" w:hAnsi="Calibri" w:cs="Calibri"/>
-        </w:rPr>
-        <w:t xml:space="preserve"> </w:t>
-      </w:r>
-      <w:proofErr w:type="spellStart"/>
-      <w:r>
-        <w:rPr>
-          <w:rFonts w:ascii="Calibri" w:eastAsia="Calibri" w:hAnsi="Calibri" w:cs="Calibri"/>
-        </w:rPr>
-        <w:t>ролите</w:t>
-      </w:r>
-      <w:proofErr w:type="spellEnd"/>
-      <w:r>
-        <w:rPr>
-          <w:rFonts w:ascii="Calibri" w:eastAsia="Calibri" w:hAnsi="Calibri" w:cs="Calibri"/>
-        </w:rPr>
-        <w:t xml:space="preserve"> </w:t>
-      </w:r>
-      <w:proofErr w:type="spellStart"/>
-      <w:r>
-        <w:rPr>
-          <w:rFonts w:ascii="Calibri" w:eastAsia="Calibri" w:hAnsi="Calibri" w:cs="Calibri"/>
-        </w:rPr>
-        <w:t>на</w:t>
-      </w:r>
-      <w:proofErr w:type="spellEnd"/>
-      <w:r>
-        <w:rPr>
-          <w:rFonts w:ascii="Calibri" w:eastAsia="Calibri" w:hAnsi="Calibri" w:cs="Calibri"/>
-        </w:rPr>
-        <w:t xml:space="preserve"> </w:t>
-      </w:r>
-      <w:proofErr w:type="spellStart"/>
-      <w:r>
-        <w:rPr>
-          <w:rFonts w:ascii="Calibri" w:eastAsia="Calibri" w:hAnsi="Calibri" w:cs="Calibri"/>
-        </w:rPr>
-        <w:t>вашия</w:t>
-      </w:r>
-      <w:proofErr w:type="spellEnd"/>
-      <w:r>
-        <w:rPr>
-          <w:rFonts w:ascii="Calibri" w:eastAsia="Calibri" w:hAnsi="Calibri" w:cs="Calibri"/>
-        </w:rPr>
-        <w:t xml:space="preserve"> </w:t>
-      </w:r>
-      <w:proofErr w:type="spellStart"/>
-      <w:r>
-        <w:rPr>
-          <w:rFonts w:ascii="Calibri" w:eastAsia="Calibri" w:hAnsi="Calibri" w:cs="Calibri"/>
-        </w:rPr>
-        <w:t>екип</w:t>
-      </w:r>
-      <w:proofErr w:type="spellEnd"/>
-      <w:r>
-        <w:rPr>
-          <w:rFonts w:ascii="Calibri" w:eastAsia="Calibri" w:hAnsi="Calibri" w:cs="Calibri"/>
-        </w:rPr>
-        <w:t xml:space="preserve"> и </w:t>
-      </w:r>
-      <w:proofErr w:type="spellStart"/>
-      <w:r>
-        <w:rPr>
-          <w:rFonts w:ascii="Calibri" w:eastAsia="Calibri" w:hAnsi="Calibri" w:cs="Calibri"/>
-        </w:rPr>
-        <w:t>добавете</w:t>
-      </w:r>
-      <w:proofErr w:type="spellEnd"/>
-      <w:r>
-        <w:rPr>
-          <w:rFonts w:ascii="Calibri" w:eastAsia="Calibri" w:hAnsi="Calibri" w:cs="Calibri"/>
-        </w:rPr>
-        <w:t xml:space="preserve"> </w:t>
-      </w:r>
-      <w:proofErr w:type="spellStart"/>
-      <w:r>
-        <w:rPr>
-          <w:rFonts w:ascii="Calibri" w:eastAsia="Calibri" w:hAnsi="Calibri" w:cs="Calibri"/>
-        </w:rPr>
-        <w:t>документа</w:t>
-      </w:r>
-      <w:proofErr w:type="spellEnd"/>
-      <w:r>
-        <w:rPr>
-          <w:rFonts w:ascii="Calibri" w:eastAsia="Calibri" w:hAnsi="Calibri" w:cs="Calibri"/>
-        </w:rPr>
-        <w:t xml:space="preserve"> в </w:t>
-      </w:r>
-      <w:proofErr w:type="spellStart"/>
-      <w:r>
-        <w:rPr>
-          <w:rFonts w:ascii="Calibri" w:eastAsia="Calibri" w:hAnsi="Calibri" w:cs="Calibri"/>
-        </w:rPr>
-        <w:t>папката</w:t>
-      </w:r>
-      <w:proofErr w:type="spellEnd"/>
-      <w:r>
-        <w:rPr>
-          <w:rFonts w:ascii="Calibri" w:eastAsia="Calibri" w:hAnsi="Calibri" w:cs="Calibri"/>
-        </w:rPr>
-        <w:t xml:space="preserve"> </w:t>
-      </w:r>
-      <w:proofErr w:type="spellStart"/>
-      <w:r>
-        <w:rPr>
-          <w:rFonts w:ascii="Calibri" w:eastAsia="Calibri" w:hAnsi="Calibri" w:cs="Calibri"/>
-        </w:rPr>
-        <w:t>на</w:t>
-      </w:r>
-      <w:proofErr w:type="spellEnd"/>
-      <w:r>
-        <w:rPr>
-          <w:rFonts w:ascii="Calibri" w:eastAsia="Calibri" w:hAnsi="Calibri" w:cs="Calibri"/>
-        </w:rPr>
-        <w:t xml:space="preserve"> </w:t>
-      </w:r>
-      <w:proofErr w:type="spellStart"/>
-      <w:r>
-        <w:rPr>
-          <w:rFonts w:ascii="Calibri" w:eastAsia="Calibri" w:hAnsi="Calibri" w:cs="Calibri"/>
-        </w:rPr>
-        <w:t>текущата</w:t>
-      </w:r>
-      <w:proofErr w:type="spellEnd"/>
-      <w:r>
-        <w:rPr>
-          <w:rFonts w:ascii="Calibri" w:eastAsia="Calibri" w:hAnsi="Calibri" w:cs="Calibri"/>
-        </w:rPr>
-        <w:t xml:space="preserve"> </w:t>
-      </w:r>
-      <w:proofErr w:type="spellStart"/>
-      <w:r>
-        <w:rPr>
-          <w:rFonts w:ascii="Calibri" w:eastAsia="Calibri" w:hAnsi="Calibri" w:cs="Calibri"/>
-        </w:rPr>
-        <w:t>итерация</w:t>
-      </w:r>
-      <w:proofErr w:type="spellEnd"/>
-      <w:r>
-        <w:rPr>
-          <w:rFonts w:ascii="Calibri" w:eastAsia="Calibri" w:hAnsi="Calibri" w:cs="Calibri"/>
-        </w:rPr>
-        <w:t>.</w:t>
+        <w:t>Моля попълнете ролите на вашия екип и добавете документа в папката на текущата итерация.</w:t>
       </w:r>
     </w:p>
     <w:p>
@@ -394,42 +88,12 @@
                 <w:rFonts w:ascii="Calibri" w:eastAsia="Calibri" w:hAnsi="Calibri" w:cs="Calibri"/>
               </w:rPr>
             </w:pPr>
-            <w:proofErr w:type="spellStart"/>
             <w:r>
               <w:rPr>
                 <w:rFonts w:ascii="Calibri" w:eastAsia="Calibri" w:hAnsi="Calibri" w:cs="Calibri"/>
               </w:rPr>
-              <w:t>Име</w:t>
+              <w:t>Име на отбора</w:t>
             </w:r>
-            <w:proofErr w:type="spellEnd"/>
-            <w:r>
-              <w:rPr>
-                <w:rFonts w:ascii="Calibri" w:eastAsia="Calibri" w:hAnsi="Calibri" w:cs="Calibri"/>
-              </w:rPr>
-              <w:t xml:space="preserve"> </w:t>
-            </w:r>
-            <w:proofErr w:type="spellStart"/>
-            <w:r>
-              <w:rPr>
-                <w:rFonts w:ascii="Calibri" w:eastAsia="Calibri" w:hAnsi="Calibri" w:cs="Calibri"/>
-              </w:rPr>
-              <w:t>на</w:t>
-            </w:r>
-            <w:proofErr w:type="spellEnd"/>
-            <w:r>
-              <w:rPr>
-                <w:rFonts w:ascii="Calibri" w:eastAsia="Calibri" w:hAnsi="Calibri" w:cs="Calibri"/>
-              </w:rPr>
-              <w:t xml:space="preserve"> </w:t>
-            </w:r>
-            <w:proofErr w:type="spellStart"/>
-            <w:r>
-              <w:rPr>
-                <w:rFonts w:ascii="Calibri" w:eastAsia="Calibri" w:hAnsi="Calibri" w:cs="Calibri"/>
-              </w:rPr>
-              <w:t>отбора</w:t>
-            </w:r>
-            <w:proofErr w:type="spellEnd"/>
           </w:p>
         </w:tc>
         <w:tc>
@@ -481,14 +145,12 @@
                 <w:rFonts w:ascii="Calibri" w:eastAsia="Calibri" w:hAnsi="Calibri" w:cs="Calibri"/>
               </w:rPr>
             </w:pPr>
-            <w:proofErr w:type="spellStart"/>
             <w:r>
               <w:rPr>
                 <w:rFonts w:ascii="Calibri" w:eastAsia="Calibri" w:hAnsi="Calibri" w:cs="Calibri"/>
               </w:rPr>
               <w:t>Итерация</w:t>
             </w:r>
-            <w:proofErr w:type="spellEnd"/>
           </w:p>
         </w:tc>
         <w:tc>
@@ -575,7 +237,6 @@
                 <w:b/>
               </w:rPr>
             </w:pPr>
-            <w:proofErr w:type="spellStart"/>
             <w:r>
               <w:rPr>
                 <w:rFonts w:ascii="Calibri" w:eastAsia="Calibri" w:hAnsi="Calibri" w:cs="Calibri"/>
@@ -583,7 +244,6 @@
               </w:rPr>
               <w:t>Роля</w:t>
             </w:r>
-            <w:proofErr w:type="spellEnd"/>
           </w:p>
         </w:tc>
         <w:tc>
@@ -606,37 +266,12 @@
                 <w:b/>
               </w:rPr>
             </w:pPr>
-            <w:proofErr w:type="spellStart"/>
             <w:r>
               <w:rPr>
                 <w:rFonts w:ascii="Calibri" w:eastAsia="Calibri" w:hAnsi="Calibri" w:cs="Calibri"/>
                 <w:b/>
               </w:rPr>
-              <w:t>Студент</w:t>
-            </w:r>
-            <w:proofErr w:type="spellEnd"/>
-            <w:r>
-              <w:rPr>
-                <w:rFonts w:ascii="Calibri" w:eastAsia="Calibri" w:hAnsi="Calibri" w:cs="Calibri"/>
-                <w:b/>
-              </w:rPr>
-              <w:t xml:space="preserve"> (</w:t>
-            </w:r>
-            <w:proofErr w:type="spellStart"/>
-            <w:r>
-              <w:rPr>
-                <w:rFonts w:ascii="Calibri" w:eastAsia="Calibri" w:hAnsi="Calibri" w:cs="Calibri"/>
-                <w:b/>
-              </w:rPr>
-              <w:t>имена</w:t>
-            </w:r>
-            <w:proofErr w:type="spellEnd"/>
-            <w:r>
-              <w:rPr>
-                <w:rFonts w:ascii="Calibri" w:eastAsia="Calibri" w:hAnsi="Calibri" w:cs="Calibri"/>
-                <w:b/>
-              </w:rPr>
-              <w:t>)</w:t>
+              <w:t>Студент (имена)</w:t>
             </w:r>
           </w:p>
         </w:tc>
@@ -693,7 +328,7 @@
                 <w:rFonts w:ascii="Calibri" w:eastAsia="Calibri" w:hAnsi="Calibri" w:cs="Calibri"/>
                 <w:lang w:val="bg-BG"/>
               </w:rPr>
-              <w:t>Кирил Неделев</w:t>
+              <w:t>Станимир Славов</w:t>
             </w:r>
           </w:p>
         </w:tc>
@@ -742,8 +377,18 @@
               <w:spacing w:line="240" w:lineRule="auto"/>
               <w:rPr>
                 <w:rFonts w:ascii="Calibri" w:eastAsia="Calibri" w:hAnsi="Calibri" w:cs="Calibri"/>
+                <w:lang w:val="bg-BG"/>
               </w:rPr>
             </w:pPr>
+            <w:r>
+              <w:rPr>
+                <w:rFonts w:ascii="Calibri" w:eastAsia="Calibri" w:hAnsi="Calibri" w:cs="Calibri"/>
+                <w:lang w:val="bg-BG"/>
+              </w:rPr>
+              <w:t>Силвия Дичева</w:t>
+            </w:r>
+            <w:bookmarkStart w:id="1" w:name="_GoBack"/>
+            <w:bookmarkEnd w:id="1"/>
           </w:p>
         </w:tc>
       </w:tr>
@@ -801,8 +446,6 @@
               </w:rPr>
               <w:t>Пламена Георгиева</w:t>
             </w:r>
-            <w:bookmarkStart w:id="1" w:name="_GoBack"/>
-            <w:bookmarkEnd w:id="1"/>
           </w:p>
         </w:tc>
       </w:tr>
@@ -941,7 +584,7 @@
 </file>
 
 <file path=word/styles.xml><?xml version="1.0" encoding="utf-8"?>
-<w:styles xmlns:mc="http://schemas.openxmlformats.org/markup-compatibility/2006" xmlns:r="http://schemas.openxmlformats.org/officeDocument/2006/relationships" xmlns:w="http://schemas.openxmlformats.org/wordprocessingml/2006/main" xmlns:w14="http://schemas.microsoft.com/office/word/2010/wordml" xmlns:w15="http://schemas.microsoft.com/office/word/2012/wordml" xmlns:w16se="http://schemas.microsoft.com/office/word/2015/wordml/symex" mc:Ignorable="w14 w15 w16se">
+<w:styles xmlns:mc="http://schemas.openxmlformats.org/markup-compatibility/2006" xmlns:r="http://schemas.openxmlformats.org/officeDocument/2006/relationships" xmlns:w="http://schemas.openxmlformats.org/wordprocessingml/2006/main" xmlns:w14="http://schemas.microsoft.com/office/word/2010/wordml" xmlns:w15="http://schemas.microsoft.com/office/word/2012/wordml" xmlns:w16cid="http://schemas.microsoft.com/office/word/2016/wordml/cid" xmlns:w16se="http://schemas.microsoft.com/office/word/2015/wordml/symex" mc:Ignorable="w14 w15 w16se w16cid">
   <w:docDefaults>
     <w:rPrDefault>
       <w:rPr>
@@ -957,7 +600,7 @@
       </w:pPr>
     </w:pPrDefault>
   </w:docDefaults>
-  <w:latentStyles w:defLockedState="0" w:defUIPriority="99" w:defSemiHidden="0" w:defUnhideWhenUsed="0" w:defQFormat="0" w:count="371">
+  <w:latentStyles w:defLockedState="0" w:defUIPriority="99" w:defSemiHidden="0" w:defUnhideWhenUsed="0" w:defQFormat="0" w:count="377">
     <w:lsdException w:name="Normal" w:uiPriority="0" w:qFormat="1"/>
     <w:lsdException w:name="heading 1" w:uiPriority="9" w:qFormat="1"/>
     <w:lsdException w:name="heading 2" w:semiHidden="1" w:uiPriority="9" w:unhideWhenUsed="1" w:qFormat="1"/>
@@ -1105,11 +748,8 @@
     <w:lsdException w:name="Table 3D effects 3" w:semiHidden="1" w:unhideWhenUsed="1"/>
     <w:lsdException w:name="Table Contemporary" w:semiHidden="1" w:unhideWhenUsed="1"/>
     <w:lsdException w:name="Table Elegant" w:semiHidden="1" w:unhideWhenUsed="1"/>
-    <w:lsdException w:name="Table Professional" w:semiHidden="1" w:unhideWhenUsed="1"/>
     <w:lsdException w:name="Table Subtle 1" w:semiHidden="1" w:unhideWhenUsed="1"/>
     <w:lsdException w:name="Table Subtle 2" w:semiHidden="1" w:unhideWhenUsed="1"/>
-    <w:lsdException w:name="Table Web 1" w:semiHidden="1" w:unhideWhenUsed="1"/>
-    <w:lsdException w:name="Table Web 2" w:semiHidden="1" w:unhideWhenUsed="1"/>
     <w:lsdException w:name="Table Web 3" w:semiHidden="1" w:unhideWhenUsed="1"/>
     <w:lsdException w:name="Balloon Text" w:semiHidden="1" w:unhideWhenUsed="1"/>
     <w:lsdException w:name="Table Grid" w:uiPriority="39"/>
@@ -1329,6 +969,12 @@
     <w:lsdException w:name="List Table 5 Dark Accent 6" w:uiPriority="50"/>
     <w:lsdException w:name="List Table 6 Colorful Accent 6" w:uiPriority="51"/>
     <w:lsdException w:name="List Table 7 Colorful Accent 6" w:uiPriority="52"/>
+    <w:lsdException w:name="Mention" w:semiHidden="1" w:unhideWhenUsed="1"/>
+    <w:lsdException w:name="Smart Hyperlink" w:semiHidden="1" w:unhideWhenUsed="1"/>
+    <w:lsdException w:name="Hashtag" w:semiHidden="1" w:unhideWhenUsed="1"/>
+    <w:lsdException w:name="Unresolved Mention" w:semiHidden="1" w:unhideWhenUsed="1"/>
+    <w:lsdException w:name="Smart Link" w:semiHidden="1" w:unhideWhenUsed="1"/>
+    <w:lsdException w:name="Smart Link Error" w:semiHidden="1" w:unhideWhenUsed="1"/>
   </w:latentStyles>
   <w:style w:type="paragraph" w:default="1" w:styleId="Normal">
     <w:name w:val="Normal"/>

</xml_diff>